<commit_message>
Generation of notes of authors competed
</commit_message>
<xml_diff>
--- a/Diploma/BL.Subdomains.FilesGeneration.FilesGenerationViaOpenXml/Templates/Template_NotesOfAuthors.docx
+++ b/Diploma/BL.Subdomains.FilesGeneration.FilesGenerationViaOpenXml/Templates/Template_NotesOfAuthors.docx
@@ -74,15 +74,7 @@
           <w:u w:val="single"/>
           <w:lang w:val="en-US"/>
         </w:rPr>
-        <w:t>$</w:t>
-      </w:r>
-      <w:proofErr w:type="spellStart"/>
-      <w:r>
-        <w:rPr>
-          <w:u w:val="single"/>
-          <w:lang w:val="en-US"/>
-        </w:rPr>
-        <w:t>A</w:t>
+        <w:t>$A</w:t>
       </w:r>
       <w:r>
         <w:rPr>
@@ -96,15 +88,7 @@
           <w:u w:val="single"/>
           <w:lang w:val="en-US"/>
         </w:rPr>
-        <w:t>meWithDegrees</w:t>
-      </w:r>
-      <w:proofErr w:type="spellEnd"/>
-      <w:r>
-        <w:rPr>
-          <w:u w:val="single"/>
-          <w:lang w:val="en-US"/>
-        </w:rPr>
-        <w:t>$</w:t>
+        <w:t>meWithDegrees$</w:t>
       </w:r>
       <w:r>
         <w:rPr>
@@ -269,7 +253,6 @@
         </w:rPr>
         <w:t>$</w:t>
       </w:r>
-      <w:proofErr w:type="spellStart"/>
       <w:r>
         <w:rPr>
           <w:u w:val="single"/>
@@ -284,7 +267,6 @@
         </w:rPr>
         <w:t>ublishingNameWithItsStatistic</w:t>
       </w:r>
-      <w:proofErr w:type="spellEnd"/>
       <w:r>
         <w:rPr>
           <w:u w:val="single"/>
@@ -437,7 +419,6 @@
         </w:rPr>
         <w:t>$</w:t>
       </w:r>
-      <w:proofErr w:type="spellStart"/>
       <w:r>
         <w:rPr>
           <w:szCs w:val="28"/>
@@ -446,7 +427,6 @@
         </w:rPr>
         <w:t>PublishingHouseName</w:t>
       </w:r>
-      <w:proofErr w:type="spellEnd"/>
       <w:r>
         <w:rPr>
           <w:szCs w:val="28"/>
@@ -489,9 +469,18 @@
           <w:szCs w:val="12"/>
           <w:lang w:val="uk-UA"/>
         </w:rPr>
-        <w:t xml:space="preserve">(вказати місце опублікування - газета, журнал, книжкове видання, телебачення, радіо чи </w:t>
-      </w:r>
-      <w:proofErr w:type="spellStart"/>
+        <w:t xml:space="preserve">(вказати місце опублікування - газета, журнал, книжкове видання, телебачення, радіо чи Інтернет,аудіовізуальні засоби, експонування в музеях, на виставках, конференціях, </w:t>
+      </w:r>
+    </w:p>
+    <w:p>
+      <w:pPr>
+        <w:jc w:val="center"/>
+        <w:rPr>
+          <w:sz w:val="12"/>
+          <w:szCs w:val="12"/>
+          <w:lang w:val="uk-UA"/>
+        </w:rPr>
+      </w:pPr>
       <w:r>
         <w:rPr>
           <w:i/>
@@ -499,35 +488,6 @@
           <w:szCs w:val="12"/>
           <w:lang w:val="uk-UA"/>
         </w:rPr>
-        <w:t>Інтернет,аудіовізуальні</w:t>
-      </w:r>
-      <w:proofErr w:type="spellEnd"/>
-      <w:r>
-        <w:rPr>
-          <w:i/>
-          <w:sz w:val="12"/>
-          <w:szCs w:val="12"/>
-          <w:lang w:val="uk-UA"/>
-        </w:rPr>
-        <w:t xml:space="preserve"> засоби, експонування в музеях, на виставках, конференціях, </w:t>
-      </w:r>
-    </w:p>
-    <w:p>
-      <w:pPr>
-        <w:jc w:val="center"/>
-        <w:rPr>
-          <w:sz w:val="12"/>
-          <w:szCs w:val="12"/>
-          <w:lang w:val="uk-UA"/>
-        </w:rPr>
-      </w:pPr>
-      <w:r>
-        <w:rPr>
-          <w:i/>
-          <w:sz w:val="12"/>
-          <w:szCs w:val="12"/>
-          <w:lang w:val="uk-UA"/>
-        </w:rPr>
         <w:t>вивіз за кордон або передача іноземним громадянам.</w:t>
       </w:r>
     </w:p>
@@ -586,14 +546,26 @@
     <w:p>
       <w:pPr>
         <w:rPr>
-          <w:lang w:val="en-US"/>
-        </w:rPr>
-      </w:pPr>
-      <w:r>
-        <w:rPr>
-          <w:lang w:val="en-US"/>
-        </w:rPr>
-        <w:t>$Date$</w:t>
+          <w:lang w:val="uk-UA"/>
+        </w:rPr>
+      </w:pPr>
+      <w:r>
+        <w:rPr>
+          <w:lang w:val="uk-UA"/>
+        </w:rPr>
+        <w:t>$</w:t>
+      </w:r>
+      <w:r>
+        <w:rPr>
+          <w:lang w:val="en-US"/>
+        </w:rPr>
+        <w:t>Date</w:t>
+      </w:r>
+      <w:r>
+        <w:rPr>
+          <w:lang w:val="uk-UA"/>
+        </w:rPr>
+        <w:t>$</w:t>
       </w:r>
     </w:p>
     <w:p>
@@ -619,7 +591,7 @@
     <w:p>
       <w:pPr>
         <w:rPr>
-          <w:lang w:val="en-US"/>
+          <w:lang w:val="uk-UA"/>
         </w:rPr>
       </w:pPr>
     </w:p>
@@ -628,26 +600,24 @@
         <w:rPr>
           <w:sz w:val="16"/>
           <w:szCs w:val="16"/>
-          <w:lang w:val="en-US"/>
-        </w:rPr>
-      </w:pPr>
-      <w:r>
-        <w:rPr>
-          <w:lang w:val="en-US"/>
+          <w:lang w:val="uk-UA"/>
+        </w:rPr>
+      </w:pPr>
+      <w:r>
+        <w:rPr>
+          <w:lang w:val="uk-UA"/>
         </w:rPr>
         <w:t>$</w:t>
       </w:r>
-      <w:proofErr w:type="spellStart"/>
       <w:r>
         <w:rPr>
           <w:lang w:val="en-US"/>
         </w:rPr>
         <w:t>AuhtorsFullNameSignaruteDate</w:t>
       </w:r>
-      <w:proofErr w:type="spellEnd"/>
-      <w:r>
-        <w:rPr>
-          <w:lang w:val="en-US"/>
+      <w:r>
+        <w:rPr>
+          <w:lang w:val="uk-UA"/>
         </w:rPr>
         <w:t>$</w:t>
       </w:r>
@@ -664,7 +634,7 @@
       <w:pPr>
         <w:spacing w:line="360" w:lineRule="auto"/>
         <w:rPr>
-          <w:lang w:val="en-US"/>
+          <w:lang w:val="uk-UA"/>
         </w:rPr>
       </w:pPr>
       <w:r>
@@ -675,7 +645,7 @@
       </w:r>
       <w:r>
         <w:rPr>
-          <w:lang w:val="en-US"/>
+          <w:lang w:val="uk-UA"/>
         </w:rPr>
         <w:t xml:space="preserve"> </w:t>
       </w:r>
@@ -685,50 +655,35 @@
         </w:rPr>
         <w:t>кафедри</w:t>
       </w:r>
+      <w:r>
+        <w:rPr>
+          <w:lang w:val="uk-UA"/>
+        </w:rPr>
+        <w:t xml:space="preserve"> </w:t>
+      </w:r>
+      <w:r>
+        <w:rPr>
+          <w:lang w:val="uk-UA"/>
+        </w:rPr>
+        <w:t>$UniverDepartmentName$</w:t>
+      </w:r>
+    </w:p>
+    <w:p>
+      <w:pPr>
+        <w:rPr>
+          <w:sz w:val="16"/>
+          <w:szCs w:val="16"/>
+          <w:lang w:val="uk-UA"/>
+        </w:rPr>
+      </w:pPr>
       <w:bookmarkStart w:id="0" w:name="_GoBack"/>
       <w:bookmarkEnd w:id="0"/>
       <w:r>
         <w:rPr>
           <w:lang w:val="uk-UA"/>
         </w:rPr>
-        <w:t xml:space="preserve"> </w:t>
-      </w:r>
-      <w:r>
-        <w:rPr>
-          <w:lang w:val="en-US"/>
-        </w:rPr>
         <w:t>$</w:t>
       </w:r>
-      <w:proofErr w:type="spellStart"/>
-      <w:r>
-        <w:rPr>
-          <w:lang w:val="en-US"/>
-        </w:rPr>
-        <w:t>UniverDepartmentName</w:t>
-      </w:r>
-      <w:proofErr w:type="spellEnd"/>
-      <w:r>
-        <w:rPr>
-          <w:lang w:val="en-US"/>
-        </w:rPr>
-        <w:t>$</w:t>
-      </w:r>
-    </w:p>
-    <w:p>
-      <w:pPr>
-        <w:rPr>
-          <w:sz w:val="16"/>
-          <w:szCs w:val="16"/>
-          <w:lang w:val="uk-UA"/>
-        </w:rPr>
-      </w:pPr>
-      <w:r>
-        <w:rPr>
-          <w:lang w:val="en-US"/>
-        </w:rPr>
-        <w:t>$</w:t>
-      </w:r>
-      <w:proofErr w:type="spellStart"/>
       <w:r>
         <w:rPr>
           <w:lang w:val="en-US"/>
@@ -747,10 +702,9 @@
         </w:rPr>
         <w:t>FullNameSignaruteDate</w:t>
       </w:r>
-      <w:proofErr w:type="spellEnd"/>
-      <w:r>
-        <w:rPr>
-          <w:lang w:val="en-US"/>
+      <w:r>
+        <w:rPr>
+          <w:lang w:val="uk-UA"/>
         </w:rPr>
         <w:t>$</w:t>
       </w:r>

</xml_diff>